<commit_message>
add property to user
</commit_message>
<xml_diff>
--- a/Documents/Java Programming Exercises.docx
+++ b/Documents/Java Programming Exercises.docx
@@ -50,13 +50,16 @@
         <w:t xml:space="preserve">Create management screen for </w:t>
       </w:r>
       <w:r>
-        <w:t>Survey, a</w:t>
-      </w:r>
-      <w:r>
-        <w:t xml:space="preserve"> Survey has </w:t>
-      </w:r>
-      <w:r>
-        <w:t xml:space="preserve">the following </w:t>
+        <w:t>s</w:t>
+      </w:r>
+      <w:r>
+        <w:t xml:space="preserve">urvey, a </w:t>
+      </w:r>
+      <w:r>
+        <w:t>s</w:t>
+      </w:r>
+      <w:r>
+        <w:t xml:space="preserve">urvey has the following </w:t>
       </w:r>
       <w:r>
         <w:t>info</w:t>
@@ -107,13 +110,19 @@
         <w:t xml:space="preserve">Create management screen for </w:t>
       </w:r>
       <w:r>
-        <w:t>Book</w:t>
+        <w:t>b</w:t>
+      </w:r>
+      <w:r>
+        <w:t>ook</w:t>
       </w:r>
       <w:r>
         <w:t xml:space="preserve">, a </w:t>
       </w:r>
       <w:r>
-        <w:t>Book</w:t>
+        <w:t>b</w:t>
+      </w:r>
+      <w:r>
+        <w:t>ook</w:t>
       </w:r>
       <w:r>
         <w:t xml:space="preserve"> has the following </w:t>
@@ -169,11 +178,79 @@
       <w:r>
         <w:t xml:space="preserve">the </w:t>
       </w:r>
+      <w:r>
+        <w:t>book author</w:t>
+      </w:r>
+    </w:p>
+    <w:p>
+      <w:pPr>
+        <w:pStyle w:val="ListParagraph"/>
+        <w:numPr>
+          <w:ilvl w:val="0"/>
+          <w:numId w:val="1"/>
+        </w:numPr>
+      </w:pPr>
+      <w:r>
+        <w:t xml:space="preserve">Create management screen for </w:t>
+      </w:r>
+      <w:r>
+        <w:t>project</w:t>
+      </w:r>
+      <w:r>
+        <w:t xml:space="preserve">, a </w:t>
+      </w:r>
+      <w:r>
+        <w:t>project</w:t>
+      </w:r>
+      <w:r>
+        <w:t xml:space="preserve"> has the following information:</w:t>
+      </w:r>
+    </w:p>
+    <w:p>
+      <w:pPr>
+        <w:pStyle w:val="ListParagraph"/>
+        <w:numPr>
+          <w:ilvl w:val="1"/>
+          <w:numId w:val="1"/>
+        </w:numPr>
+      </w:pPr>
+      <w:r>
+        <w:t xml:space="preserve"> Name, Start Date, End Date,</w:t>
+      </w:r>
+      <w:r>
+        <w:t xml:space="preserve"> Customer Name,</w:t>
+      </w:r>
+      <w:r>
+        <w:t xml:space="preserve"> Status </w:t>
+      </w:r>
+    </w:p>
+    <w:p>
+      <w:pPr>
+        <w:pStyle w:val="ListParagraph"/>
+        <w:numPr>
+          <w:ilvl w:val="1"/>
+          <w:numId w:val="1"/>
+        </w:numPr>
+      </w:pPr>
+      <w:r>
+        <w:t xml:space="preserve">A list of users that will </w:t>
+      </w:r>
+      <w:r>
+        <w:t>develop</w:t>
+      </w:r>
+      <w:r>
+        <w:t xml:space="preserve"> </w:t>
+      </w:r>
+      <w:r>
+        <w:t>this project</w:t>
+      </w:r>
+    </w:p>
+    <w:p>
+      <w:pPr>
+        <w:pStyle w:val="ListParagraph"/>
+      </w:pPr>
       <w:bookmarkStart w:id="0" w:name="_GoBack"/>
       <w:bookmarkEnd w:id="0"/>
-      <w:r>
-        <w:t>book author</w:t>
-      </w:r>
     </w:p>
     <w:p>
       <w:pPr>

</xml_diff>